<commit_message>
Añadiendo segundos apellidos de autores
</commit_message>
<xml_diff>
--- a/cliente-servidor/SAD-ClienteServidor.docx
+++ b/cliente-servidor/SAD-ClienteServidor.docx
@@ -144,7 +144,7 @@
           <w:sz w:val="28"/>
           <w:szCs w:val="28"/>
         </w:rPr>
-        <w:t>Lizzette Betancourt, Mishele Loján</w:t>
+        <w:t>Lizzette Betancourt</w:t>
       </w:r>
       <w:r>
         <w:rPr>
@@ -152,10 +152,34 @@
           <w:sz w:val="28"/>
           <w:szCs w:val="28"/>
         </w:rPr>
-        <w:t xml:space="preserve"> C</w:t>
+        <w:t xml:space="preserve"> Granillo</w:t>
       </w:r>
       <w:bookmarkStart w:id="0" w:name="_GoBack"/>
       <w:bookmarkEnd w:id="0"/>
+      <w:r>
+        <w:rPr>
+          <w:rFonts w:ascii="Georgia" w:eastAsia="Arial" w:hAnsi="Georgia" w:cs="Arial"/>
+          <w:sz w:val="28"/>
+          <w:szCs w:val="28"/>
+        </w:rPr>
+        <w:t>, Mishele Loján</w:t>
+      </w:r>
+      <w:r>
+        <w:rPr>
+          <w:rFonts w:ascii="Georgia" w:eastAsia="Arial" w:hAnsi="Georgia" w:cs="Arial"/>
+          <w:sz w:val="28"/>
+          <w:szCs w:val="28"/>
+        </w:rPr>
+        <w:t xml:space="preserve"> C</w:t>
+      </w:r>
+      <w:r>
+        <w:rPr>
+          <w:rFonts w:ascii="Georgia" w:eastAsia="Arial" w:hAnsi="Georgia" w:cs="Arial"/>
+          <w:sz w:val="28"/>
+          <w:szCs w:val="28"/>
+        </w:rPr>
+        <w:t>astillo</w:t>
+      </w:r>
     </w:p>
     <w:p>
       <w:pPr>
@@ -9222,7 +9246,7 @@
 </file>
 
 <file path=customXml/itemProps1.xml><?xml version="1.0" encoding="utf-8"?>
-<ds:datastoreItem xmlns:ds="http://schemas.openxmlformats.org/officeDocument/2006/customXml" ds:itemID="{322F05A1-EA49-4BA8-8269-CC10FEB32F65}">
+<ds:datastoreItem xmlns:ds="http://schemas.openxmlformats.org/officeDocument/2006/customXml" ds:itemID="{A36D845A-BC85-48F8-84EA-87F22027AC3B}">
   <ds:schemaRefs>
     <ds:schemaRef ds:uri="http://schemas.openxmlformats.org/officeDocument/2006/bibliography"/>
   </ds:schemaRefs>

</xml_diff>

<commit_message>
Cambio de fecha del documento y modificancion de  datos de calidad
</commit_message>
<xml_diff>
--- a/cliente-servidor/SAD-ClienteServidor.docx
+++ b/cliente-servidor/SAD-ClienteServidor.docx
@@ -154,8 +154,6 @@
         </w:rPr>
         <w:t xml:space="preserve"> Granillo</w:t>
       </w:r>
-      <w:bookmarkStart w:id="0" w:name="_GoBack"/>
-      <w:bookmarkEnd w:id="0"/>
       <w:r>
         <w:rPr>
           <w:rFonts w:ascii="Georgia" w:eastAsia="Arial" w:hAnsi="Georgia" w:cs="Arial"/>
@@ -298,7 +296,12 @@
           <w:u w:val="single"/>
         </w:rPr>
         <w:sectPr>
-          <w:footerReference w:type="default" r:id="rId8"/>
+          <w:headerReference w:type="even" r:id="rId8"/>
+          <w:headerReference w:type="default" r:id="rId9"/>
+          <w:footerReference w:type="even" r:id="rId10"/>
+          <w:footerReference w:type="default" r:id="rId11"/>
+          <w:headerReference w:type="first" r:id="rId12"/>
+          <w:footerReference w:type="first" r:id="rId13"/>
           <w:pgSz w:w="11920" w:h="16840"/>
           <w:pgMar w:top="1340" w:right="1680" w:bottom="280" w:left="1680" w:header="720" w:footer="720" w:gutter="0"/>
           <w:cols w:space="720"/>
@@ -3387,7 +3390,35 @@
         <w:rPr>
           <w:rFonts w:ascii="Georgia" w:hAnsi="Georgia"/>
         </w:rPr>
-        <w:t>Kruchten, Philippe (s.f) Planos Arquitectónicos: El Modelo de “4+1” Vistas de la Arquitectura del Software</w:t>
+        <w:t xml:space="preserve">Kruchten, </w:t>
+      </w:r>
+      <w:proofErr w:type="spellStart"/>
+      <w:r>
+        <w:rPr>
+          <w:rFonts w:ascii="Georgia" w:hAnsi="Georgia"/>
+        </w:rPr>
+        <w:t>Philippe</w:t>
+      </w:r>
+      <w:proofErr w:type="spellEnd"/>
+      <w:r>
+        <w:rPr>
+          <w:rFonts w:ascii="Georgia" w:hAnsi="Georgia"/>
+        </w:rPr>
+        <w:t xml:space="preserve"> (</w:t>
+      </w:r>
+      <w:proofErr w:type="spellStart"/>
+      <w:r>
+        <w:rPr>
+          <w:rFonts w:ascii="Georgia" w:hAnsi="Georgia"/>
+        </w:rPr>
+        <w:t>s.f</w:t>
+      </w:r>
+      <w:proofErr w:type="spellEnd"/>
+      <w:r>
+        <w:rPr>
+          <w:rFonts w:ascii="Georgia" w:hAnsi="Georgia"/>
+        </w:rPr>
+        <w:t>) Planos Arquitectónicos: El Modelo de “4+1” Vistas de la Arquitectura del Software</w:t>
       </w:r>
       <w:r>
         <w:rPr>
@@ -3401,7 +3432,7 @@
         </w:rPr>
         <w:t xml:space="preserve">. Recuperado el 15 de Mayo de 2015. Disponible en: </w:t>
       </w:r>
-      <w:hyperlink r:id="rId9" w:history="1">
+      <w:hyperlink r:id="rId14" w:history="1">
         <w:r>
           <w:rPr>
             <w:rStyle w:val="Hipervnculo"/>
@@ -3419,13 +3450,71 @@
           <w:rFonts w:ascii="Georgia" w:hAnsi="Georgia"/>
         </w:rPr>
       </w:pPr>
-      <w:r>
-        <w:rPr>
-          <w:rFonts w:ascii="Georgia" w:hAnsi="Georgia"/>
-        </w:rPr>
-        <w:t xml:space="preserve">Meier,J.(2009). Microsoft Application Architecture Guide. Disponible en: </w:t>
-      </w:r>
-      <w:hyperlink r:id="rId10" w:history="1">
+      <w:proofErr w:type="spellStart"/>
+      <w:r>
+        <w:rPr>
+          <w:rFonts w:ascii="Georgia" w:hAnsi="Georgia"/>
+        </w:rPr>
+        <w:t>Meier</w:t>
+      </w:r>
+      <w:proofErr w:type="gramStart"/>
+      <w:r>
+        <w:rPr>
+          <w:rFonts w:ascii="Georgia" w:hAnsi="Georgia"/>
+        </w:rPr>
+        <w:t>,J</w:t>
+      </w:r>
+      <w:proofErr w:type="spellEnd"/>
+      <w:proofErr w:type="gramEnd"/>
+      <w:r>
+        <w:rPr>
+          <w:rFonts w:ascii="Georgia" w:hAnsi="Georgia"/>
+        </w:rPr>
+        <w:t xml:space="preserve">.(2009). Microsoft </w:t>
+      </w:r>
+      <w:proofErr w:type="spellStart"/>
+      <w:r>
+        <w:rPr>
+          <w:rFonts w:ascii="Georgia" w:hAnsi="Georgia"/>
+        </w:rPr>
+        <w:t>Application</w:t>
+      </w:r>
+      <w:proofErr w:type="spellEnd"/>
+      <w:r>
+        <w:rPr>
+          <w:rFonts w:ascii="Georgia" w:hAnsi="Georgia"/>
+        </w:rPr>
+        <w:t xml:space="preserve"> </w:t>
+      </w:r>
+      <w:proofErr w:type="spellStart"/>
+      <w:r>
+        <w:rPr>
+          <w:rFonts w:ascii="Georgia" w:hAnsi="Georgia"/>
+        </w:rPr>
+        <w:t>Architecture</w:t>
+      </w:r>
+      <w:proofErr w:type="spellEnd"/>
+      <w:r>
+        <w:rPr>
+          <w:rFonts w:ascii="Georgia" w:hAnsi="Georgia"/>
+        </w:rPr>
+        <w:t xml:space="preserve"> </w:t>
+      </w:r>
+      <w:proofErr w:type="spellStart"/>
+      <w:r>
+        <w:rPr>
+          <w:rFonts w:ascii="Georgia" w:hAnsi="Georgia"/>
+        </w:rPr>
+        <w:t>Guide</w:t>
+      </w:r>
+      <w:proofErr w:type="spellEnd"/>
+      <w:r>
+        <w:rPr>
+          <w:rFonts w:ascii="Georgia" w:hAnsi="Georgia"/>
+        </w:rPr>
+        <w:t xml:space="preserve">. Disponible en: </w:t>
+      </w:r>
+      <w:hyperlink r:id="rId15" w:history="1">
         <w:r>
           <w:rPr>
             <w:rStyle w:val="Hipervnculo"/>
@@ -4693,7 +4782,7 @@
                     <pic:cNvPicPr/>
                   </pic:nvPicPr>
                   <pic:blipFill>
-                    <a:blip r:embed="rId11"/>
+                    <a:blip r:embed="rId16"/>
                     <a:stretch>
                       <a:fillRect/>
                     </a:stretch>
@@ -4753,7 +4842,21 @@
         <w:rPr>
           <w:rFonts w:ascii="Georgia" w:hAnsi="Georgia" w:cs="Arial"/>
         </w:rPr>
-        <w:t>el cliente deberá loguearse o iniciar sesión para poder usar el aplicativo.</w:t>
+        <w:t xml:space="preserve">el cliente deberá </w:t>
+      </w:r>
+      <w:proofErr w:type="spellStart"/>
+      <w:r>
+        <w:rPr>
+          <w:rFonts w:ascii="Georgia" w:hAnsi="Georgia" w:cs="Arial"/>
+        </w:rPr>
+        <w:t>loguearse</w:t>
+      </w:r>
+      <w:proofErr w:type="spellEnd"/>
+      <w:r>
+        <w:rPr>
+          <w:rFonts w:ascii="Georgia" w:hAnsi="Georgia" w:cs="Arial"/>
+        </w:rPr>
+        <w:t xml:space="preserve"> o iniciar sesión para poder usar el aplicativo.</w:t>
       </w:r>
     </w:p>
     <w:p>
@@ -5087,7 +5190,7 @@
                     <pic:cNvPicPr/>
                   </pic:nvPicPr>
                   <pic:blipFill>
-                    <a:blip r:embed="rId12"/>
+                    <a:blip r:embed="rId17"/>
                     <a:stretch>
                       <a:fillRect/>
                     </a:stretch>
@@ -5246,7 +5349,7 @@
                     </pic:cNvPicPr>
                   </pic:nvPicPr>
                   <pic:blipFill>
-                    <a:blip r:embed="rId13">
+                    <a:blip r:embed="rId18">
                       <a:extLst>
                         <a:ext uri="{28A0092B-C50C-407E-A947-70E740481C1C}">
                           <a14:useLocalDpi xmlns:a14="http://schemas.microsoft.com/office/drawing/2010/main" val="0"/>
@@ -5389,7 +5492,7 @@
                     </pic:cNvPicPr>
                   </pic:nvPicPr>
                   <pic:blipFill>
-                    <a:blip r:embed="rId14">
+                    <a:blip r:embed="rId19">
                       <a:extLst>
                         <a:ext uri="{28A0092B-C50C-407E-A947-70E740481C1C}">
                           <a14:useLocalDpi xmlns:a14="http://schemas.microsoft.com/office/drawing/2010/main" val="0"/>
@@ -5522,7 +5625,21 @@
         <w:rPr>
           <w:rFonts w:ascii="Georgia" w:hAnsi="Georgia"/>
         </w:rPr>
-        <w:t xml:space="preserve"> que tenga pre-instalado el ide de programación Netbeans</w:t>
+        <w:t xml:space="preserve"> que tenga pre-instalado el </w:t>
+      </w:r>
+      <w:proofErr w:type="spellStart"/>
+      <w:r>
+        <w:rPr>
+          <w:rFonts w:ascii="Georgia" w:hAnsi="Georgia"/>
+        </w:rPr>
+        <w:t>ide</w:t>
+      </w:r>
+      <w:proofErr w:type="spellEnd"/>
+      <w:r>
+        <w:rPr>
+          <w:rFonts w:ascii="Georgia" w:hAnsi="Georgia"/>
+        </w:rPr>
+        <w:t xml:space="preserve"> de programación Netbeans</w:t>
       </w:r>
       <w:r>
         <w:rPr>
@@ -5579,7 +5696,7 @@
                     </pic:cNvPicPr>
                   </pic:nvPicPr>
                   <pic:blipFill>
-                    <a:blip r:embed="rId15">
+                    <a:blip r:embed="rId20">
                       <a:extLst>
                         <a:ext uri="{28A0092B-C50C-407E-A947-70E740481C1C}">
                           <a14:useLocalDpi xmlns:a14="http://schemas.microsoft.com/office/drawing/2010/main" val="0"/>
@@ -5901,21 +6018,6 @@
     </w:p>
     <w:p>
       <w:pPr>
-        <w:spacing w:line="360" w:lineRule="auto"/>
-        <w:jc w:val="both"/>
-        <w:rPr>
-          <w:rFonts w:ascii="Georgia" w:hAnsi="Georgia"/>
-        </w:rPr>
-      </w:pPr>
-      <w:r>
-        <w:rPr>
-          <w:rFonts w:ascii="Georgia" w:hAnsi="Georgia"/>
-        </w:rPr>
-        <w:t>Portabilidad:</w:t>
-      </w:r>
-    </w:p>
-    <w:p>
-      <w:pPr>
         <w:pStyle w:val="Prrafodelista"/>
         <w:numPr>
           <w:ilvl w:val="0"/>
@@ -5927,47 +6029,6 @@
           <w:rFonts w:ascii="Georgia" w:hAnsi="Georgia"/>
         </w:rPr>
       </w:pPr>
-      <w:r>
-        <w:rPr>
-          <w:rFonts w:ascii="Georgia" w:hAnsi="Georgia"/>
-        </w:rPr>
-        <w:t>Capacidad para ser reutilizado en otro entorno</w:t>
-      </w:r>
-    </w:p>
-    <w:p>
-      <w:pPr>
-        <w:spacing w:line="360" w:lineRule="auto"/>
-        <w:jc w:val="both"/>
-        <w:rPr>
-          <w:rFonts w:ascii="Georgia" w:hAnsi="Georgia"/>
-        </w:rPr>
-      </w:pPr>
-      <w:r>
-        <w:rPr>
-          <w:rFonts w:ascii="Georgia" w:hAnsi="Georgia"/>
-        </w:rPr>
-        <w:t>Seguridad:</w:t>
-      </w:r>
-    </w:p>
-    <w:p>
-      <w:pPr>
-        <w:pStyle w:val="Prrafodelista"/>
-        <w:numPr>
-          <w:ilvl w:val="0"/>
-          <w:numId w:val="16"/>
-        </w:numPr>
-        <w:spacing w:line="360" w:lineRule="auto"/>
-        <w:jc w:val="both"/>
-        <w:rPr>
-          <w:rFonts w:ascii="Georgia" w:hAnsi="Georgia"/>
-        </w:rPr>
-      </w:pPr>
-      <w:r>
-        <w:rPr>
-          <w:rFonts w:ascii="Georgia" w:hAnsi="Georgia"/>
-        </w:rPr>
-        <w:t>Autenticación y autorización mecanismos</w:t>
-      </w:r>
     </w:p>
     <w:sectPr>
       <w:pgSz w:w="11906" w:h="16838"/>
@@ -6006,6 +6067,16 @@
 </file>
 
 <file path=word/footer1.xml><?xml version="1.0" encoding="utf-8"?>
+<w:ftr xmlns:wpc="http://schemas.microsoft.com/office/word/2010/wordprocessingCanvas" xmlns:mc="http://schemas.openxmlformats.org/markup-compatibility/2006" xmlns:o="urn:schemas-microsoft-com:office:office" xmlns:r="http://schemas.openxmlformats.org/officeDocument/2006/relationships" xmlns:m="http://schemas.openxmlformats.org/officeDocument/2006/math" xmlns:v="urn:schemas-microsoft-com:vml" xmlns:wp14="http://schemas.microsoft.com/office/word/2010/wordprocessingDrawing" xmlns:wp="http://schemas.openxmlformats.org/drawingml/2006/wordprocessingDrawing" xmlns:w10="urn:schemas-microsoft-com:office:word" xmlns:w="http://schemas.openxmlformats.org/wordprocessingml/2006/main" xmlns:w14="http://schemas.microsoft.com/office/word/2010/wordml" xmlns:w15="http://schemas.microsoft.com/office/word/2012/wordml" xmlns:wpg="http://schemas.microsoft.com/office/word/2010/wordprocessingGroup" xmlns:wpi="http://schemas.microsoft.com/office/word/2010/wordprocessingInk" xmlns:wne="http://schemas.microsoft.com/office/word/2006/wordml" xmlns:wps="http://schemas.microsoft.com/office/word/2010/wordprocessingShape" mc:Ignorable="w14 w15 wp14">
+  <w:p>
+    <w:pPr>
+      <w:pStyle w:val="Piedepgina"/>
+    </w:pPr>
+  </w:p>
+</w:ftr>
+</file>
+
+<file path=word/footer2.xml><?xml version="1.0" encoding="utf-8"?>
 <w:ftr xmlns:wpc="http://schemas.microsoft.com/office/word/2010/wordprocessingCanvas" xmlns:mc="http://schemas.openxmlformats.org/markup-compatibility/2006" xmlns:o="urn:schemas-microsoft-com:office:office" xmlns:r="http://schemas.openxmlformats.org/officeDocument/2006/relationships" xmlns:m="http://schemas.openxmlformats.org/officeDocument/2006/math" xmlns:v="urn:schemas-microsoft-com:vml" xmlns:wp14="http://schemas.microsoft.com/office/word/2010/wordprocessingDrawing" xmlns:wp="http://schemas.openxmlformats.org/drawingml/2006/wordprocessingDrawing" xmlns:w10="urn:schemas-microsoft-com:office:word" xmlns:w="http://schemas.openxmlformats.org/wordprocessingml/2006/main" xmlns:w14="http://schemas.microsoft.com/office/word/2010/wordml" xmlns:w15="http://schemas.microsoft.com/office/word/2012/wordml" xmlns:wpg="http://schemas.microsoft.com/office/word/2010/wordprocessingGroup" xmlns:wpi="http://schemas.microsoft.com/office/word/2010/wordprocessingInk" xmlns:wne="http://schemas.microsoft.com/office/word/2006/wordml" xmlns:wps="http://schemas.microsoft.com/office/word/2010/wordprocessingShape" mc:Ignorable="w14 w15 wp14">
   <w:sdt>
     <w:sdtPr>
@@ -6059,9 +6130,24 @@
       <w:pStyle w:val="Piedepgina"/>
     </w:pPr>
     <w:r>
-      <w:t>Mayo 2015</w:t>
+      <w:t xml:space="preserve">Julio </w:t>
+    </w:r>
+    <w:bookmarkStart w:id="0" w:name="_GoBack"/>
+    <w:bookmarkEnd w:id="0"/>
+    <w:r>
+      <w:t>2015</w:t>
     </w:r>
   </w:p>
+  <w:p>
+    <w:pPr>
+      <w:pStyle w:val="Piedepgina"/>
+    </w:pPr>
+  </w:p>
+</w:ftr>
+</file>
+
+<file path=word/footer3.xml><?xml version="1.0" encoding="utf-8"?>
+<w:ftr xmlns:wpc="http://schemas.microsoft.com/office/word/2010/wordprocessingCanvas" xmlns:mc="http://schemas.openxmlformats.org/markup-compatibility/2006" xmlns:o="urn:schemas-microsoft-com:office:office" xmlns:r="http://schemas.openxmlformats.org/officeDocument/2006/relationships" xmlns:m="http://schemas.openxmlformats.org/officeDocument/2006/math" xmlns:v="urn:schemas-microsoft-com:vml" xmlns:wp14="http://schemas.microsoft.com/office/word/2010/wordprocessingDrawing" xmlns:wp="http://schemas.openxmlformats.org/drawingml/2006/wordprocessingDrawing" xmlns:w10="urn:schemas-microsoft-com:office:word" xmlns:w="http://schemas.openxmlformats.org/wordprocessingml/2006/main" xmlns:w14="http://schemas.microsoft.com/office/word/2010/wordml" xmlns:w15="http://schemas.microsoft.com/office/word/2012/wordml" xmlns:wpg="http://schemas.microsoft.com/office/word/2010/wordprocessingGroup" xmlns:wpi="http://schemas.microsoft.com/office/word/2010/wordprocessingInk" xmlns:wne="http://schemas.microsoft.com/office/word/2006/wordml" xmlns:wps="http://schemas.microsoft.com/office/word/2010/wordprocessingShape" mc:Ignorable="w14 w15 wp14">
   <w:p>
     <w:pPr>
       <w:pStyle w:val="Piedepgina"/>
@@ -6093,6 +6179,36 @@
     </w:p>
   </w:footnote>
 </w:footnotes>
+</file>
+
+<file path=word/header1.xml><?xml version="1.0" encoding="utf-8"?>
+<w:hdr xmlns:wpc="http://schemas.microsoft.com/office/word/2010/wordprocessingCanvas" xmlns:mc="http://schemas.openxmlformats.org/markup-compatibility/2006" xmlns:o="urn:schemas-microsoft-com:office:office" xmlns:r="http://schemas.openxmlformats.org/officeDocument/2006/relationships" xmlns:m="http://schemas.openxmlformats.org/officeDocument/2006/math" xmlns:v="urn:schemas-microsoft-com:vml" xmlns:wp14="http://schemas.microsoft.com/office/word/2010/wordprocessingDrawing" xmlns:wp="http://schemas.openxmlformats.org/drawingml/2006/wordprocessingDrawing" xmlns:w10="urn:schemas-microsoft-com:office:word" xmlns:w="http://schemas.openxmlformats.org/wordprocessingml/2006/main" xmlns:w14="http://schemas.microsoft.com/office/word/2010/wordml" xmlns:w15="http://schemas.microsoft.com/office/word/2012/wordml" xmlns:wpg="http://schemas.microsoft.com/office/word/2010/wordprocessingGroup" xmlns:wpi="http://schemas.microsoft.com/office/word/2010/wordprocessingInk" xmlns:wne="http://schemas.microsoft.com/office/word/2006/wordml" xmlns:wps="http://schemas.microsoft.com/office/word/2010/wordprocessingShape" mc:Ignorable="w14 w15 wp14">
+  <w:p>
+    <w:pPr>
+      <w:pStyle w:val="Encabezado"/>
+    </w:pPr>
+  </w:p>
+</w:hdr>
+</file>
+
+<file path=word/header2.xml><?xml version="1.0" encoding="utf-8"?>
+<w:hdr xmlns:wpc="http://schemas.microsoft.com/office/word/2010/wordprocessingCanvas" xmlns:mc="http://schemas.openxmlformats.org/markup-compatibility/2006" xmlns:o="urn:schemas-microsoft-com:office:office" xmlns:r="http://schemas.openxmlformats.org/officeDocument/2006/relationships" xmlns:m="http://schemas.openxmlformats.org/officeDocument/2006/math" xmlns:v="urn:schemas-microsoft-com:vml" xmlns:wp14="http://schemas.microsoft.com/office/word/2010/wordprocessingDrawing" xmlns:wp="http://schemas.openxmlformats.org/drawingml/2006/wordprocessingDrawing" xmlns:w10="urn:schemas-microsoft-com:office:word" xmlns:w="http://schemas.openxmlformats.org/wordprocessingml/2006/main" xmlns:w14="http://schemas.microsoft.com/office/word/2010/wordml" xmlns:w15="http://schemas.microsoft.com/office/word/2012/wordml" xmlns:wpg="http://schemas.microsoft.com/office/word/2010/wordprocessingGroup" xmlns:wpi="http://schemas.microsoft.com/office/word/2010/wordprocessingInk" xmlns:wne="http://schemas.microsoft.com/office/word/2006/wordml" xmlns:wps="http://schemas.microsoft.com/office/word/2010/wordprocessingShape" mc:Ignorable="w14 w15 wp14">
+  <w:p>
+    <w:pPr>
+      <w:pStyle w:val="Encabezado"/>
+    </w:pPr>
+  </w:p>
+</w:hdr>
+</file>
+
+<file path=word/header3.xml><?xml version="1.0" encoding="utf-8"?>
+<w:hdr xmlns:wpc="http://schemas.microsoft.com/office/word/2010/wordprocessingCanvas" xmlns:mc="http://schemas.openxmlformats.org/markup-compatibility/2006" xmlns:o="urn:schemas-microsoft-com:office:office" xmlns:r="http://schemas.openxmlformats.org/officeDocument/2006/relationships" xmlns:m="http://schemas.openxmlformats.org/officeDocument/2006/math" xmlns:v="urn:schemas-microsoft-com:vml" xmlns:wp14="http://schemas.microsoft.com/office/word/2010/wordprocessingDrawing" xmlns:wp="http://schemas.openxmlformats.org/drawingml/2006/wordprocessingDrawing" xmlns:w10="urn:schemas-microsoft-com:office:word" xmlns:w="http://schemas.openxmlformats.org/wordprocessingml/2006/main" xmlns:w14="http://schemas.microsoft.com/office/word/2010/wordml" xmlns:w15="http://schemas.microsoft.com/office/word/2012/wordml" xmlns:wpg="http://schemas.microsoft.com/office/word/2010/wordprocessingGroup" xmlns:wpi="http://schemas.microsoft.com/office/word/2010/wordprocessingInk" xmlns:wne="http://schemas.microsoft.com/office/word/2006/wordml" xmlns:wps="http://schemas.microsoft.com/office/word/2010/wordprocessingShape" mc:Ignorable="w14 w15 wp14">
+  <w:p>
+    <w:pPr>
+      <w:pStyle w:val="Encabezado"/>
+    </w:pPr>
+  </w:p>
+</w:hdr>
 </file>
 
 <file path=word/numbering.xml><?xml version="1.0" encoding="utf-8"?>
@@ -9246,7 +9362,7 @@
 </file>
 
 <file path=customXml/itemProps1.xml><?xml version="1.0" encoding="utf-8"?>
-<ds:datastoreItem xmlns:ds="http://schemas.openxmlformats.org/officeDocument/2006/customXml" ds:itemID="{A36D845A-BC85-48F8-84EA-87F22027AC3B}">
+<ds:datastoreItem xmlns:ds="http://schemas.openxmlformats.org/officeDocument/2006/customXml" ds:itemID="{E1F079E3-9292-4AC7-8515-54E0B786DC01}">
   <ds:schemaRefs>
     <ds:schemaRef ds:uri="http://schemas.openxmlformats.org/officeDocument/2006/bibliography"/>
   </ds:schemaRefs>

</xml_diff>